<commit_message>
Reorganized the folder, new lesson plan
</commit_message>
<xml_diff>
--- a/CS235AM_Syllabus.docx
+++ b/CS235AM_Syllabus.docx
@@ -2,15 +2,6 @@
 <file path=word/document.xml><?xml version="1.0" encoding="utf-8"?>
 <w:document xmlns:wpc="http://schemas.microsoft.com/office/word/2010/wordprocessingCanvas" xmlns:mo="http://schemas.microsoft.com/office/mac/office/2008/main" xmlns:mc="http://schemas.openxmlformats.org/markup-compatibility/2006" xmlns:mv="urn:schemas-microsoft-com:mac:vml" xmlns:o="urn:schemas-microsoft-com:office:office" xmlns:r="http://schemas.openxmlformats.org/officeDocument/2006/relationships" xmlns:m="http://schemas.openxmlformats.org/officeDocument/2006/math" xmlns:v="urn:schemas-microsoft-com:vml" xmlns:wp14="http://schemas.microsoft.com/office/word/2010/wordprocessingDrawing" xmlns:wp="http://schemas.openxmlformats.org/drawingml/2006/wordprocessingDrawing" xmlns:w10="urn:schemas-microsoft-com:office:word" xmlns:w="http://schemas.openxmlformats.org/wordprocessingml/2006/main" xmlns:w14="http://schemas.microsoft.com/office/word/2010/wordml" xmlns:w15="http://schemas.microsoft.com/office/word/2012/wordml" xmlns:wpg="http://schemas.microsoft.com/office/word/2010/wordprocessingGroup" xmlns:wpi="http://schemas.microsoft.com/office/word/2010/wordprocessingInk" xmlns:wne="http://schemas.microsoft.com/office/word/2006/wordml" xmlns:wps="http://schemas.microsoft.com/office/word/2010/wordprocessingShape" mc:Ignorable="w14 w15 wp14">
   <w:body>
-    <w:p>
-      <w:pPr>
-        <w:tabs>
-          <w:tab w:val="left" w:pos="2520"/>
-          <w:tab w:val="right" w:pos="9360"/>
-        </w:tabs>
-        <w:ind w:left="2520" w:hanging="2520"/>
-      </w:pPr>
-    </w:p>
     <w:tbl>
       <w:tblPr>
         <w:tblW w:w="0" w:type="auto"/>
@@ -44,6 +35,8 @@
                 <w:szCs w:val="22"/>
               </w:rPr>
             </w:pPr>
+            <w:bookmarkStart w:id="0" w:name="_GoBack"/>
+            <w:bookmarkEnd w:id="0"/>
             <w:r>
               <w:rPr>
                 <w:b/>
@@ -1851,6 +1844,7 @@
           <w:i/>
           <w:iCs/>
         </w:rPr>
+        <w:lastRenderedPageBreak/>
         <w:t>Texts</w:t>
       </w:r>
       <w:r>
@@ -7030,10 +7024,7 @@
               </w:numPr>
             </w:pPr>
             <w:r>
-              <w:t xml:space="preserve">Group A: </w:t>
-            </w:r>
-            <w:r>
-              <w:t>Reset button</w:t>
+              <w:t>Group A: Reset button</w:t>
             </w:r>
           </w:p>
           <w:p>
@@ -7045,10 +7036,7 @@
               </w:numPr>
             </w:pPr>
             <w:r>
-              <w:t xml:space="preserve">Group B: </w:t>
-            </w:r>
-            <w:r>
-              <w:t>Extra label and button</w:t>
+              <w:t>Group B: Extra label and button</w:t>
             </w:r>
           </w:p>
           <w:p>
@@ -7453,10 +7441,7 @@
               </w:tabs>
             </w:pPr>
             <w:r>
-              <w:t>Lab 2</w:t>
-            </w:r>
-            <w:r>
-              <w:t xml:space="preserve"> Code review and release version</w:t>
+              <w:t>Lab 2 Code review and release version</w:t>
             </w:r>
           </w:p>
         </w:tc>
@@ -7669,10 +7654,7 @@
               </w:tabs>
             </w:pPr>
             <w:r>
-              <w:t>Lab 3</w:t>
-            </w:r>
-            <w:r>
-              <w:t xml:space="preserve"> Code review and release version</w:t>
+              <w:t>Lab 3 Code review and release version</w:t>
             </w:r>
           </w:p>
         </w:tc>
@@ -7980,10 +7962,7 @@
           </w:p>
           <w:p>
             <w:r>
-              <w:t>Lab 4</w:t>
-            </w:r>
-            <w:r>
-              <w:t xml:space="preserve"> Code review and release version</w:t>
+              <w:t>Lab 4 Code review and release version</w:t>
             </w:r>
           </w:p>
         </w:tc>
@@ -8142,10 +8121,7 @@
           </w:p>
           <w:p>
             <w:r>
-              <w:t>Lab 5</w:t>
-            </w:r>
-            <w:r>
-              <w:t xml:space="preserve"> Code review and release version</w:t>
+              <w:t>Lab 5 Code review and release version</w:t>
             </w:r>
           </w:p>
         </w:tc>
@@ -8327,10 +8303,7 @@
               </w:tabs>
             </w:pPr>
             <w:r>
-              <w:t>Lab 6</w:t>
-            </w:r>
-            <w:r>
-              <w:t xml:space="preserve"> Code review and release version</w:t>
+              <w:t>Lab 6 Code review and release version</w:t>
             </w:r>
           </w:p>
         </w:tc>
@@ -8428,10 +8401,7 @@
               <w:right w:val="single" w:sz="4" w:space="0" w:color="auto"/>
             </w:tcBorders>
           </w:tcPr>
-          <w:p>
-            <w:bookmarkStart w:id="0" w:name="_GoBack"/>
-            <w:bookmarkEnd w:id="0"/>
-          </w:p>
+          <w:p/>
         </w:tc>
         <w:tc>
           <w:tcPr>
@@ -8471,10 +8441,7 @@
           </w:p>
           <w:p>
             <w:r>
-              <w:t>Lab 7</w:t>
-            </w:r>
-            <w:r>
-              <w:t xml:space="preserve"> Code review and release version</w:t>
+              <w:t>Lab 7 Code review and release version</w:t>
             </w:r>
           </w:p>
           <w:p>
@@ -8817,7 +8784,7 @@
       <w:rPr>
         <w:noProof/>
       </w:rPr>
-      <w:t>7</w:t>
+      <w:t>5</w:t>
     </w:r>
     <w:r>
       <w:fldChar w:fldCharType="end"/>
@@ -12994,6 +12961,7 @@
   <w:style w:type="character" w:default="1" w:styleId="DefaultParagraphFont">
     <w:name w:val="Default Paragraph Font"/>
     <w:uiPriority w:val="1"/>
+    <w:semiHidden/>
     <w:unhideWhenUsed/>
   </w:style>
   <w:style w:type="table" w:default="1" w:styleId="TableNormal">

</xml_diff>

<commit_message>
Updated syllabus for the new term
</commit_message>
<xml_diff>
--- a/CS235AM_Syllabus.docx
+++ b/CS235AM_Syllabus.docx
@@ -1,6 +1,6 @@
 
 <file path=word/document.xml><?xml version="1.0" encoding="utf-8"?>
-<w:document xmlns:wpc="http://schemas.microsoft.com/office/word/2010/wordprocessingCanvas" xmlns:mc="http://schemas.openxmlformats.org/markup-compatibility/2006" xmlns:o="urn:schemas-microsoft-com:office:office" xmlns:r="http://schemas.openxmlformats.org/officeDocument/2006/relationships" xmlns:m="http://schemas.openxmlformats.org/officeDocument/2006/math" xmlns:v="urn:schemas-microsoft-com:vml" xmlns:wp14="http://schemas.microsoft.com/office/word/2010/wordprocessingDrawing" xmlns:wp="http://schemas.openxmlformats.org/drawingml/2006/wordprocessingDrawing" xmlns:w10="urn:schemas-microsoft-com:office:word" xmlns:w="http://schemas.openxmlformats.org/wordprocessingml/2006/main" xmlns:w14="http://schemas.microsoft.com/office/word/2010/wordml" xmlns:w15="http://schemas.microsoft.com/office/word/2012/wordml" xmlns:wpg="http://schemas.microsoft.com/office/word/2010/wordprocessingGroup" xmlns:wpi="http://schemas.microsoft.com/office/word/2010/wordprocessingInk" xmlns:wne="http://schemas.microsoft.com/office/word/2006/wordml" xmlns:wps="http://schemas.microsoft.com/office/word/2010/wordprocessingShape" mc:Ignorable="w14 w15 wp14">
+<w:document xmlns:wpc="http://schemas.microsoft.com/office/word/2010/wordprocessingCanvas" xmlns:cx="http://schemas.microsoft.com/office/drawing/2014/chartex" xmlns:cx1="http://schemas.microsoft.com/office/drawing/2015/9/8/chartex" xmlns:cx2="http://schemas.microsoft.com/office/drawing/2015/10/21/chartex" xmlns:cx3="http://schemas.microsoft.com/office/drawing/2016/5/9/chartex" xmlns:cx4="http://schemas.microsoft.com/office/drawing/2016/5/10/chartex" xmlns:cx5="http://schemas.microsoft.com/office/drawing/2016/5/11/chartex" xmlns:cx6="http://schemas.microsoft.com/office/drawing/2016/5/12/chartex" xmlns:cx7="http://schemas.microsoft.com/office/drawing/2016/5/13/chartex" xmlns:cx8="http://schemas.microsoft.com/office/drawing/2016/5/14/chartex" xmlns:mc="http://schemas.openxmlformats.org/markup-compatibility/2006" xmlns:aink="http://schemas.microsoft.com/office/drawing/2016/ink" xmlns:am3d="http://schemas.microsoft.com/office/drawing/2017/model3d" xmlns:o="urn:schemas-microsoft-com:office:office" xmlns:r="http://schemas.openxmlformats.org/officeDocument/2006/relationships" xmlns:m="http://schemas.openxmlformats.org/officeDocument/2006/math" xmlns:v="urn:schemas-microsoft-com:vml" xmlns:wp14="http://schemas.microsoft.com/office/word/2010/wordprocessingDrawing" xmlns:wp="http://schemas.openxmlformats.org/drawingml/2006/wordprocessingDrawing" xmlns:w10="urn:schemas-microsoft-com:office:word" xmlns:w="http://schemas.openxmlformats.org/wordprocessingml/2006/main" xmlns:w14="http://schemas.microsoft.com/office/word/2010/wordml" xmlns:w15="http://schemas.microsoft.com/office/word/2012/wordml" xmlns:w16cid="http://schemas.microsoft.com/office/word/2016/wordml/cid" xmlns:w16se="http://schemas.microsoft.com/office/word/2015/wordml/symex" xmlns:wpg="http://schemas.microsoft.com/office/word/2010/wordprocessingGroup" xmlns:wpi="http://schemas.microsoft.com/office/word/2010/wordprocessingInk" xmlns:wne="http://schemas.microsoft.com/office/word/2006/wordml" xmlns:wps="http://schemas.microsoft.com/office/word/2010/wordprocessingShape" mc:Ignorable="w14 w15 w16se w16cid wp14">
   <w:body>
     <w:tbl>
       <w:tblPr>
@@ -68,14 +68,42 @@
                 <w:sz w:val="22"/>
                 <w:szCs w:val="22"/>
               </w:rPr>
-              <w:t xml:space="preserve">CRN 33367 on campus, </w:t>
+              <w:t xml:space="preserve">CRN </w:t>
             </w:r>
             <w:r>
               <w:rPr>
                 <w:sz w:val="22"/>
                 <w:szCs w:val="22"/>
               </w:rPr>
-              <w:t>CRN 33368 online</w:t>
+              <w:t>23093</w:t>
+            </w:r>
+            <w:r>
+              <w:rPr>
+                <w:sz w:val="22"/>
+                <w:szCs w:val="22"/>
+              </w:rPr>
+              <w:t xml:space="preserve"> on campus, </w:t>
+            </w:r>
+            <w:r>
+              <w:rPr>
+                <w:sz w:val="22"/>
+                <w:szCs w:val="22"/>
+              </w:rPr>
+              <w:t xml:space="preserve">CRN </w:t>
+            </w:r>
+            <w:r>
+              <w:rPr>
+                <w:sz w:val="22"/>
+                <w:szCs w:val="22"/>
+              </w:rPr>
+              <w:t>23094</w:t>
+            </w:r>
+            <w:r>
+              <w:rPr>
+                <w:sz w:val="22"/>
+                <w:szCs w:val="22"/>
+              </w:rPr>
+              <w:t xml:space="preserve"> online</w:t>
             </w:r>
           </w:p>
         </w:tc>
@@ -265,7 +293,7 @@
                 <w:sz w:val="22"/>
                 <w:szCs w:val="22"/>
               </w:rPr>
-              <w:t>M, W 12:00–11</w:t>
+              <w:t>M, W 2:00–3</w:t>
             </w:r>
             <w:r>
               <w:rPr>
@@ -538,7 +566,7 @@
                 <w:sz w:val="22"/>
                 <w:szCs w:val="22"/>
               </w:rPr>
-              <w:t>, W</w:t>
+              <w:t>–Th</w:t>
             </w:r>
             <w:r>
               <w:rPr>
@@ -552,7 +580,14 @@
                 <w:sz w:val="22"/>
                 <w:szCs w:val="22"/>
               </w:rPr>
-              <w:t>2:00 – 3:00</w:t>
+              <w:t>12:00 – 12:5</w:t>
+            </w:r>
+            <w:r>
+              <w:rPr>
+                <w:sz w:val="22"/>
+                <w:szCs w:val="22"/>
+              </w:rPr>
+              <w:t>0</w:t>
             </w:r>
           </w:p>
         </w:tc>
@@ -656,7 +691,23 @@
                 <w:szCs w:val="22"/>
                 <w:u w:color="0000FF"/>
               </w:rPr>
-              <w:t>Tu, Th 2:30 – 4:30</w:t>
+              <w:t>Tu, Th 11:0</w:t>
+            </w:r>
+            <w:r>
+              <w:rPr>
+                <w:sz w:val="22"/>
+                <w:szCs w:val="22"/>
+                <w:u w:color="0000FF"/>
+              </w:rPr>
+              <w:t xml:space="preserve">0 – </w:t>
+            </w:r>
+            <w:r>
+              <w:rPr>
+                <w:sz w:val="22"/>
+                <w:szCs w:val="22"/>
+                <w:u w:color="0000FF"/>
+              </w:rPr>
+              <w:t>11:50</w:t>
             </w:r>
           </w:p>
         </w:tc>
@@ -4418,8 +4469,6 @@
               </w:rPr>
               <w:t>44</w:t>
             </w:r>
-            <w:bookmarkStart w:id="0" w:name="_GoBack"/>
-            <w:bookmarkEnd w:id="0"/>
             <w:r>
               <w:rPr>
                 <w:bCs/>
@@ -5306,52 +5355,6 @@
     <w:p>
       <w:pPr>
         <w:numPr>
-          <w:ilvl w:val="1"/>
-          <w:numId w:val="14"/>
-        </w:numPr>
-        <w:tabs>
-          <w:tab w:val="left" w:pos="360"/>
-          <w:tab w:val="left" w:pos="720"/>
-          <w:tab w:val="left" w:pos="2160"/>
-          <w:tab w:val="right" w:pos="9360"/>
-        </w:tabs>
-        <w:rPr>
-          <w:rFonts w:ascii="MS Gothic" w:eastAsia="MS Gothic" w:hAnsi="MS Gothic" w:cs="MS Gothic"/>
-        </w:rPr>
-      </w:pPr>
-      <w:r>
-        <w:t>Late l</w:t>
-      </w:r>
-      <w:r>
-        <w:t xml:space="preserve">abs </w:t>
-      </w:r>
-      <w:r>
-        <w:t>1 – 3 will only be accepted before the midterm exam.</w:t>
-      </w:r>
-    </w:p>
-    <w:p>
-      <w:pPr>
-        <w:numPr>
-          <w:ilvl w:val="1"/>
-          <w:numId w:val="14"/>
-        </w:numPr>
-        <w:tabs>
-          <w:tab w:val="left" w:pos="360"/>
-          <w:tab w:val="left" w:pos="720"/>
-          <w:tab w:val="left" w:pos="2160"/>
-          <w:tab w:val="right" w:pos="9360"/>
-        </w:tabs>
-        <w:rPr>
-          <w:rFonts w:ascii="MS Gothic" w:eastAsia="MS Gothic" w:hAnsi="MS Gothic" w:cs="MS Gothic"/>
-        </w:rPr>
-      </w:pPr>
-      <w:r>
-        <w:t>Late labs 4 – 8 will only be accepted before the final exam.</w:t>
-      </w:r>
-    </w:p>
-    <w:p>
-      <w:pPr>
-        <w:numPr>
           <w:ilvl w:val="0"/>
           <w:numId w:val="14"/>
         </w:numPr>
@@ -5367,6 +5370,8 @@
           <w:u w:val="double"/>
         </w:rPr>
       </w:pPr>
+      <w:bookmarkStart w:id="0" w:name="_GoBack"/>
+      <w:bookmarkEnd w:id="0"/>
       <w:r>
         <w:t xml:space="preserve">Quizzes and exams </w:t>
       </w:r>
@@ -5438,7 +5443,15 @@
         <w:t xml:space="preserve"> encouraged to discuss labs </w:t>
       </w:r>
       <w:r>
-        <w:t xml:space="preserve">and to use each other as resources, each student is responsible for his/her own work. In other words you can help each other, but you can’t copy </w:t>
+        <w:t xml:space="preserve">and to use each other as resources, each student is responsible for his/her own work. In other </w:t>
+      </w:r>
+      <w:proofErr w:type="gramStart"/>
+      <w:r>
+        <w:t>words</w:t>
+      </w:r>
+      <w:proofErr w:type="gramEnd"/>
+      <w:r>
+        <w:t xml:space="preserve"> you can help each other, but you can’t copy </w:t>
       </w:r>
       <w:r>
         <w:t>any part of someone else’s work. The end product must be each student’s own individual work.</w:t>
@@ -5666,9 +5679,9 @@
         <w:tblLook w:val="04A0" w:firstRow="1" w:lastRow="0" w:firstColumn="1" w:lastColumn="0" w:noHBand="0" w:noVBand="1"/>
       </w:tblPr>
       <w:tblGrid>
-        <w:gridCol w:w="6028"/>
-        <w:gridCol w:w="2439"/>
-        <w:gridCol w:w="308"/>
+        <w:gridCol w:w="5503"/>
+        <w:gridCol w:w="2941"/>
+        <w:gridCol w:w="331"/>
       </w:tblGrid>
       <w:tr>
         <w:tc>
@@ -5739,7 +5752,7 @@
               <w:rPr>
                 <w:color w:val="000000"/>
               </w:rPr>
-              <w:t>1/8</w:t>
+              <w:t>9/24</w:t>
             </w:r>
             <w:r>
               <w:rPr>
@@ -5849,7 +5862,7 @@
               <w:rPr>
                 <w:color w:val="000000"/>
               </w:rPr>
-              <w:t>1/14</w:t>
+              <w:t>9/30</w:t>
             </w:r>
             <w:r>
               <w:rPr>
@@ -5922,7 +5935,10 @@
               <w:adjustRightInd/>
             </w:pPr>
             <w:r>
-              <w:t>Martin Luther King Jr. holiday – college closed</w:t>
+              <w:t>Veteran’s Day</w:t>
+            </w:r>
+            <w:r>
+              <w:t xml:space="preserve"> – college closed</w:t>
             </w:r>
           </w:p>
         </w:tc>
@@ -5956,7 +5972,13 @@
               <w:rPr>
                 <w:color w:val="000000"/>
               </w:rPr>
-              <w:t>1/15/18</w:t>
+              <w:t>11/12</w:t>
+            </w:r>
+            <w:r>
+              <w:rPr>
+                <w:color w:val="000000"/>
+              </w:rPr>
+              <w:t>/18</w:t>
             </w:r>
           </w:p>
         </w:tc>
@@ -6019,7 +6041,10 @@
               <w:adjustRightInd/>
             </w:pPr>
             <w:r>
-              <w:t>Presidents Day holiday – college closed</w:t>
+              <w:rPr>
+                <w:color w:val="000000"/>
+              </w:rPr>
+              <w:t>Last day for schedule changes</w:t>
             </w:r>
           </w:p>
         </w:tc>
@@ -6052,7 +6077,13 @@
               <w:rPr>
                 <w:color w:val="000000"/>
               </w:rPr>
-              <w:t>2/19/18</w:t>
+              <w:t>11/16</w:t>
+            </w:r>
+            <w:r>
+              <w:rPr>
+                <w:color w:val="000000"/>
+              </w:rPr>
+              <w:t>/18</w:t>
             </w:r>
           </w:p>
         </w:tc>
@@ -6085,6 +6116,39 @@
         </w:tc>
       </w:tr>
       <w:tr>
+        <w:tc>
+          <w:tcPr>
+            <w:tcW w:w="0" w:type="auto"/>
+            <w:tcBorders>
+              <w:top w:val="nil"/>
+              <w:left w:val="nil"/>
+              <w:bottom w:val="nil"/>
+              <w:right w:val="nil"/>
+            </w:tcBorders>
+            <w:shd w:val="clear" w:color="auto" w:fill="FFFFFF"/>
+            <w:tcMar>
+              <w:top w:w="60" w:type="dxa"/>
+              <w:left w:w="120" w:type="dxa"/>
+              <w:bottom w:w="60" w:type="dxa"/>
+              <w:right w:w="120" w:type="dxa"/>
+            </w:tcMar>
+            <w:vAlign w:val="center"/>
+          </w:tcPr>
+          <w:p>
+            <w:pPr>
+              <w:spacing w:line="315" w:lineRule="atLeast"/>
+              <w:rPr>
+                <w:color w:val="000000"/>
+              </w:rPr>
+            </w:pPr>
+            <w:r>
+              <w:t>Thanksgiving Vacation</w:t>
+            </w:r>
+            <w:r>
+              <w:t xml:space="preserve"> – college closed</w:t>
+            </w:r>
+          </w:p>
+        </w:tc>
         <w:tc>
           <w:tcPr>
             <w:tcW w:w="0" w:type="auto"/>
@@ -6106,16 +6170,13 @@
           </w:tcPr>
           <w:p>
             <w:pPr>
-              <w:spacing w:line="315" w:lineRule="atLeast"/>
-              <w:rPr>
-                <w:color w:val="000000"/>
-              </w:rPr>
-            </w:pPr>
-            <w:r>
-              <w:rPr>
-                <w:color w:val="000000"/>
-              </w:rPr>
-              <w:t>Last day for schedule changes</w:t>
+              <w:widowControl/>
+              <w:autoSpaceDE/>
+              <w:autoSpaceDN/>
+              <w:adjustRightInd/>
+            </w:pPr>
+            <w:r>
+              <w:t>11/22/18 – 11/25/18</w:t>
             </w:r>
           </w:p>
         </w:tc>
@@ -6145,40 +6206,6 @@
                 <w:color w:val="000000"/>
               </w:rPr>
             </w:pPr>
-            <w:r>
-              <w:rPr>
-                <w:color w:val="000000"/>
-              </w:rPr>
-              <w:t>3/2/18</w:t>
-            </w:r>
-          </w:p>
-        </w:tc>
-        <w:tc>
-          <w:tcPr>
-            <w:tcW w:w="0" w:type="auto"/>
-            <w:tcBorders>
-              <w:top w:val="nil"/>
-              <w:left w:val="nil"/>
-              <w:bottom w:val="nil"/>
-              <w:right w:val="nil"/>
-            </w:tcBorders>
-            <w:shd w:val="clear" w:color="auto" w:fill="FFFFFF"/>
-            <w:tcMar>
-              <w:top w:w="60" w:type="dxa"/>
-              <w:left w:w="120" w:type="dxa"/>
-              <w:bottom w:w="60" w:type="dxa"/>
-              <w:right w:w="120" w:type="dxa"/>
-            </w:tcMar>
-            <w:vAlign w:val="center"/>
-            <w:hideMark/>
-          </w:tcPr>
-          <w:p>
-            <w:pPr>
-              <w:spacing w:line="315" w:lineRule="atLeast"/>
-              <w:rPr>
-                <w:color w:val="000000"/>
-              </w:rPr>
-            </w:pPr>
           </w:p>
         </w:tc>
       </w:tr>
@@ -6238,16 +6265,13 @@
           </w:tcPr>
           <w:p>
             <w:pPr>
-              <w:spacing w:line="315" w:lineRule="atLeast"/>
-              <w:rPr>
-                <w:color w:val="000000"/>
-              </w:rPr>
-            </w:pPr>
-            <w:r>
-              <w:rPr>
-                <w:color w:val="000000"/>
-              </w:rPr>
-              <w:t>3/19/18 – 3/24/18</w:t>
+              <w:widowControl/>
+              <w:autoSpaceDE/>
+              <w:autoSpaceDN/>
+              <w:adjustRightInd/>
+            </w:pPr>
+            <w:r>
+              <w:t>12/3/18 – 12/5/18</w:t>
             </w:r>
           </w:p>
         </w:tc>
@@ -6321,7 +6345,19 @@
         <w:rPr>
           <w:bCs/>
         </w:rPr>
-        <w:t>To request accommodations contact the Center for Accessible Resources at (541) 463-5150 or AccessibleResources@lanecc.edu</w:t>
+        <w:t xml:space="preserve">To request </w:t>
+      </w:r>
+      <w:r>
+        <w:rPr>
+          <w:bCs/>
+        </w:rPr>
+        <w:t>accommodations,</w:t>
+      </w:r>
+      <w:r>
+        <w:rPr>
+          <w:bCs/>
+        </w:rPr>
+        <w:t xml:space="preserve"> contact the Center for Accessible Resources at (541) 463-5150 or AccessibleResources@lanecc.edu</w:t>
       </w:r>
     </w:p>
     <w:p>
@@ -6632,9 +6668,6 @@
                 <w:tab w:val="right" w:pos="9360"/>
               </w:tabs>
             </w:pPr>
-            <w:r>
-              <w:t>1/7 – 1/13</w:t>
-            </w:r>
           </w:p>
         </w:tc>
         <w:tc>
@@ -6883,26 +6916,7 @@
               </w:tabs>
             </w:pPr>
             <w:r>
-              <w:t>1/14 – 1/20</w:t>
-            </w:r>
-          </w:p>
-          <w:p>
-            <w:pPr>
-              <w:tabs>
-                <w:tab w:val="left" w:pos="2160"/>
-                <w:tab w:val="right" w:pos="4320"/>
-                <w:tab w:val="left" w:pos="4500"/>
-                <w:tab w:val="right" w:pos="9360"/>
-              </w:tabs>
-            </w:pPr>
-            <w:r>
               <w:br/>
-            </w:r>
-            <w:r>
-              <w:t>No class on Monday</w:t>
-            </w:r>
-            <w:r>
-              <w:t>, MLK Day</w:t>
             </w:r>
           </w:p>
         </w:tc>
@@ -7061,9 +7075,6 @@
                 <w:tab w:val="right" w:pos="9360"/>
               </w:tabs>
             </w:pPr>
-            <w:r>
-              <w:t>1/21 – 1/27</w:t>
-            </w:r>
           </w:p>
         </w:tc>
         <w:tc>
@@ -7259,9 +7270,6 @@
                 <w:tab w:val="right" w:pos="9360"/>
               </w:tabs>
             </w:pPr>
-            <w:r>
-              <w:t xml:space="preserve">1/28 – 2/3 </w:t>
-            </w:r>
           </w:p>
         </w:tc>
         <w:tc>
@@ -7424,19 +7432,6 @@
                 <w:bCs/>
               </w:rPr>
               <w:t>5</w:t>
-            </w:r>
-          </w:p>
-          <w:p>
-            <w:pPr>
-              <w:tabs>
-                <w:tab w:val="left" w:pos="2160"/>
-                <w:tab w:val="right" w:pos="4320"/>
-                <w:tab w:val="left" w:pos="4500"/>
-                <w:tab w:val="right" w:pos="9360"/>
-              </w:tabs>
-            </w:pPr>
-            <w:r>
-              <w:t>2/4 – 2/10</w:t>
             </w:r>
           </w:p>
         </w:tc>
@@ -7705,12 +7700,6 @@
                 <w:bCs/>
               </w:rPr>
             </w:pPr>
-            <w:r>
-              <w:rPr>
-                <w:bCs/>
-              </w:rPr>
-              <w:t>2/11 – 2/17</w:t>
-            </w:r>
           </w:p>
         </w:tc>
         <w:tc>
@@ -7906,9 +7895,6 @@
                 <w:tab w:val="right" w:pos="9360"/>
               </w:tabs>
             </w:pPr>
-            <w:r>
-              <w:t>2/18 – 2/24</w:t>
-            </w:r>
           </w:p>
           <w:p>
             <w:pPr>
@@ -7919,19 +7905,6 @@
                 <w:tab w:val="right" w:pos="9360"/>
               </w:tabs>
             </w:pPr>
-          </w:p>
-          <w:p>
-            <w:pPr>
-              <w:tabs>
-                <w:tab w:val="left" w:pos="2160"/>
-                <w:tab w:val="right" w:pos="4320"/>
-                <w:tab w:val="left" w:pos="4500"/>
-                <w:tab w:val="right" w:pos="9360"/>
-              </w:tabs>
-            </w:pPr>
-            <w:r>
-              <w:t>No class on Monday, Pres Day</w:t>
-            </w:r>
           </w:p>
         </w:tc>
         <w:tc>
@@ -8043,12 +8016,6 @@
             <w:r>
               <w:br/>
             </w:r>
-            <w:r>
-              <w:rPr>
-                <w:bCs/>
-              </w:rPr>
-              <w:t>2/25 – 3/3</w:t>
-            </w:r>
           </w:p>
         </w:tc>
         <w:tc>
@@ -8219,9 +8186,6 @@
                 <w:tab w:val="right" w:pos="9360"/>
               </w:tabs>
             </w:pPr>
-            <w:r>
-              <w:t>3/4 – 3/10</w:t>
-            </w:r>
           </w:p>
         </w:tc>
         <w:tc>
@@ -8343,9 +8307,6 @@
                 <w:tab w:val="right" w:pos="9360"/>
               </w:tabs>
             </w:pPr>
-            <w:r>
-              <w:t>3/11 – 3/17</w:t>
-            </w:r>
           </w:p>
         </w:tc>
         <w:tc>
@@ -8450,12 +8411,6 @@
                 <w:tab w:val="right" w:pos="9360"/>
               </w:tabs>
             </w:pPr>
-            <w:r>
-              <w:t>3/18 – 3/2</w:t>
-            </w:r>
-            <w:r>
-              <w:t>1</w:t>
-            </w:r>
           </w:p>
         </w:tc>
         <w:tc>
@@ -8571,7 +8526,7 @@
 </file>
 
 <file path=word/endnotes.xml><?xml version="1.0" encoding="utf-8"?>
-<w:endnotes xmlns:wpc="http://schemas.microsoft.com/office/word/2010/wordprocessingCanvas" xmlns:mc="http://schemas.openxmlformats.org/markup-compatibility/2006" xmlns:o="urn:schemas-microsoft-com:office:office" xmlns:r="http://schemas.openxmlformats.org/officeDocument/2006/relationships" xmlns:m="http://schemas.openxmlformats.org/officeDocument/2006/math" xmlns:v="urn:schemas-microsoft-com:vml" xmlns:wp14="http://schemas.microsoft.com/office/word/2010/wordprocessingDrawing" xmlns:wp="http://schemas.openxmlformats.org/drawingml/2006/wordprocessingDrawing" xmlns:w10="urn:schemas-microsoft-com:office:word" xmlns:w="http://schemas.openxmlformats.org/wordprocessingml/2006/main" xmlns:w14="http://schemas.microsoft.com/office/word/2010/wordml" xmlns:w15="http://schemas.microsoft.com/office/word/2012/wordml" xmlns:wpg="http://schemas.microsoft.com/office/word/2010/wordprocessingGroup" xmlns:wpi="http://schemas.microsoft.com/office/word/2010/wordprocessingInk" xmlns:wne="http://schemas.microsoft.com/office/word/2006/wordml" xmlns:wps="http://schemas.microsoft.com/office/word/2010/wordprocessingShape" mc:Ignorable="w14 w15 wp14">
+<w:endnotes xmlns:wpc="http://schemas.microsoft.com/office/word/2010/wordprocessingCanvas" xmlns:cx="http://schemas.microsoft.com/office/drawing/2014/chartex" xmlns:cx1="http://schemas.microsoft.com/office/drawing/2015/9/8/chartex" xmlns:cx2="http://schemas.microsoft.com/office/drawing/2015/10/21/chartex" xmlns:cx3="http://schemas.microsoft.com/office/drawing/2016/5/9/chartex" xmlns:cx4="http://schemas.microsoft.com/office/drawing/2016/5/10/chartex" xmlns:cx5="http://schemas.microsoft.com/office/drawing/2016/5/11/chartex" xmlns:cx6="http://schemas.microsoft.com/office/drawing/2016/5/12/chartex" xmlns:cx7="http://schemas.microsoft.com/office/drawing/2016/5/13/chartex" xmlns:cx8="http://schemas.microsoft.com/office/drawing/2016/5/14/chartex" xmlns:mc="http://schemas.openxmlformats.org/markup-compatibility/2006" xmlns:aink="http://schemas.microsoft.com/office/drawing/2016/ink" xmlns:am3d="http://schemas.microsoft.com/office/drawing/2017/model3d" xmlns:o="urn:schemas-microsoft-com:office:office" xmlns:r="http://schemas.openxmlformats.org/officeDocument/2006/relationships" xmlns:m="http://schemas.openxmlformats.org/officeDocument/2006/math" xmlns:v="urn:schemas-microsoft-com:vml" xmlns:wp14="http://schemas.microsoft.com/office/word/2010/wordprocessingDrawing" xmlns:wp="http://schemas.openxmlformats.org/drawingml/2006/wordprocessingDrawing" xmlns:w10="urn:schemas-microsoft-com:office:word" xmlns:w="http://schemas.openxmlformats.org/wordprocessingml/2006/main" xmlns:w14="http://schemas.microsoft.com/office/word/2010/wordml" xmlns:w15="http://schemas.microsoft.com/office/word/2012/wordml" xmlns:w16cid="http://schemas.microsoft.com/office/word/2016/wordml/cid" xmlns:w16se="http://schemas.microsoft.com/office/word/2015/wordml/symex" xmlns:wpg="http://schemas.microsoft.com/office/word/2010/wordprocessingGroup" xmlns:wpi="http://schemas.microsoft.com/office/word/2010/wordprocessingInk" xmlns:wne="http://schemas.microsoft.com/office/word/2006/wordml" xmlns:wps="http://schemas.microsoft.com/office/word/2010/wordprocessingShape" mc:Ignorable="w14 w15 w16se w16cid wp14">
   <w:endnote w:type="separator" w:id="-1">
     <w:p>
       <w:r>
@@ -8590,7 +8545,7 @@
 </file>
 
 <file path=word/footer1.xml><?xml version="1.0" encoding="utf-8"?>
-<w:ftr xmlns:wpc="http://schemas.microsoft.com/office/word/2010/wordprocessingCanvas" xmlns:mc="http://schemas.openxmlformats.org/markup-compatibility/2006" xmlns:o="urn:schemas-microsoft-com:office:office" xmlns:r="http://schemas.openxmlformats.org/officeDocument/2006/relationships" xmlns:m="http://schemas.openxmlformats.org/officeDocument/2006/math" xmlns:v="urn:schemas-microsoft-com:vml" xmlns:wp14="http://schemas.microsoft.com/office/word/2010/wordprocessingDrawing" xmlns:wp="http://schemas.openxmlformats.org/drawingml/2006/wordprocessingDrawing" xmlns:w10="urn:schemas-microsoft-com:office:word" xmlns:w="http://schemas.openxmlformats.org/wordprocessingml/2006/main" xmlns:w14="http://schemas.microsoft.com/office/word/2010/wordml" xmlns:w15="http://schemas.microsoft.com/office/word/2012/wordml" xmlns:wpg="http://schemas.microsoft.com/office/word/2010/wordprocessingGroup" xmlns:wpi="http://schemas.microsoft.com/office/word/2010/wordprocessingInk" xmlns:wne="http://schemas.microsoft.com/office/word/2006/wordml" xmlns:wps="http://schemas.microsoft.com/office/word/2010/wordprocessingShape" mc:Ignorable="w14 w15 wp14">
+<w:ftr xmlns:wpc="http://schemas.microsoft.com/office/word/2010/wordprocessingCanvas" xmlns:cx="http://schemas.microsoft.com/office/drawing/2014/chartex" xmlns:cx1="http://schemas.microsoft.com/office/drawing/2015/9/8/chartex" xmlns:cx2="http://schemas.microsoft.com/office/drawing/2015/10/21/chartex" xmlns:cx3="http://schemas.microsoft.com/office/drawing/2016/5/9/chartex" xmlns:cx4="http://schemas.microsoft.com/office/drawing/2016/5/10/chartex" xmlns:cx5="http://schemas.microsoft.com/office/drawing/2016/5/11/chartex" xmlns:cx6="http://schemas.microsoft.com/office/drawing/2016/5/12/chartex" xmlns:cx7="http://schemas.microsoft.com/office/drawing/2016/5/13/chartex" xmlns:cx8="http://schemas.microsoft.com/office/drawing/2016/5/14/chartex" xmlns:mc="http://schemas.openxmlformats.org/markup-compatibility/2006" xmlns:aink="http://schemas.microsoft.com/office/drawing/2016/ink" xmlns:am3d="http://schemas.microsoft.com/office/drawing/2017/model3d" xmlns:o="urn:schemas-microsoft-com:office:office" xmlns:r="http://schemas.openxmlformats.org/officeDocument/2006/relationships" xmlns:m="http://schemas.openxmlformats.org/officeDocument/2006/math" xmlns:v="urn:schemas-microsoft-com:vml" xmlns:wp14="http://schemas.microsoft.com/office/word/2010/wordprocessingDrawing" xmlns:wp="http://schemas.openxmlformats.org/drawingml/2006/wordprocessingDrawing" xmlns:w10="urn:schemas-microsoft-com:office:word" xmlns:w="http://schemas.openxmlformats.org/wordprocessingml/2006/main" xmlns:w14="http://schemas.microsoft.com/office/word/2010/wordml" xmlns:w15="http://schemas.microsoft.com/office/word/2012/wordml" xmlns:w16cid="http://schemas.microsoft.com/office/word/2016/wordml/cid" xmlns:w16se="http://schemas.microsoft.com/office/word/2015/wordml/symex" xmlns:wpg="http://schemas.microsoft.com/office/word/2010/wordprocessingGroup" xmlns:wpi="http://schemas.microsoft.com/office/word/2010/wordprocessingInk" xmlns:wne="http://schemas.microsoft.com/office/word/2006/wordml" xmlns:wps="http://schemas.microsoft.com/office/word/2010/wordprocessingShape" mc:Ignorable="w14 w15 w16se w16cid wp14">
   <w:p>
     <w:pPr>
       <w:pStyle w:val="Footer"/>
@@ -8624,7 +8579,7 @@
 </file>
 
 <file path=word/footnotes.xml><?xml version="1.0" encoding="utf-8"?>
-<w:footnotes xmlns:wpc="http://schemas.microsoft.com/office/word/2010/wordprocessingCanvas" xmlns:mc="http://schemas.openxmlformats.org/markup-compatibility/2006" xmlns:o="urn:schemas-microsoft-com:office:office" xmlns:r="http://schemas.openxmlformats.org/officeDocument/2006/relationships" xmlns:m="http://schemas.openxmlformats.org/officeDocument/2006/math" xmlns:v="urn:schemas-microsoft-com:vml" xmlns:wp14="http://schemas.microsoft.com/office/word/2010/wordprocessingDrawing" xmlns:wp="http://schemas.openxmlformats.org/drawingml/2006/wordprocessingDrawing" xmlns:w10="urn:schemas-microsoft-com:office:word" xmlns:w="http://schemas.openxmlformats.org/wordprocessingml/2006/main" xmlns:w14="http://schemas.microsoft.com/office/word/2010/wordml" xmlns:w15="http://schemas.microsoft.com/office/word/2012/wordml" xmlns:wpg="http://schemas.microsoft.com/office/word/2010/wordprocessingGroup" xmlns:wpi="http://schemas.microsoft.com/office/word/2010/wordprocessingInk" xmlns:wne="http://schemas.microsoft.com/office/word/2006/wordml" xmlns:wps="http://schemas.microsoft.com/office/word/2010/wordprocessingShape" mc:Ignorable="w14 w15 wp14">
+<w:footnotes xmlns:wpc="http://schemas.microsoft.com/office/word/2010/wordprocessingCanvas" xmlns:cx="http://schemas.microsoft.com/office/drawing/2014/chartex" xmlns:cx1="http://schemas.microsoft.com/office/drawing/2015/9/8/chartex" xmlns:cx2="http://schemas.microsoft.com/office/drawing/2015/10/21/chartex" xmlns:cx3="http://schemas.microsoft.com/office/drawing/2016/5/9/chartex" xmlns:cx4="http://schemas.microsoft.com/office/drawing/2016/5/10/chartex" xmlns:cx5="http://schemas.microsoft.com/office/drawing/2016/5/11/chartex" xmlns:cx6="http://schemas.microsoft.com/office/drawing/2016/5/12/chartex" xmlns:cx7="http://schemas.microsoft.com/office/drawing/2016/5/13/chartex" xmlns:cx8="http://schemas.microsoft.com/office/drawing/2016/5/14/chartex" xmlns:mc="http://schemas.openxmlformats.org/markup-compatibility/2006" xmlns:aink="http://schemas.microsoft.com/office/drawing/2016/ink" xmlns:am3d="http://schemas.microsoft.com/office/drawing/2017/model3d" xmlns:o="urn:schemas-microsoft-com:office:office" xmlns:r="http://schemas.openxmlformats.org/officeDocument/2006/relationships" xmlns:m="http://schemas.openxmlformats.org/officeDocument/2006/math" xmlns:v="urn:schemas-microsoft-com:vml" xmlns:wp14="http://schemas.microsoft.com/office/word/2010/wordprocessingDrawing" xmlns:wp="http://schemas.openxmlformats.org/drawingml/2006/wordprocessingDrawing" xmlns:w10="urn:schemas-microsoft-com:office:word" xmlns:w="http://schemas.openxmlformats.org/wordprocessingml/2006/main" xmlns:w14="http://schemas.microsoft.com/office/word/2010/wordml" xmlns:w15="http://schemas.microsoft.com/office/word/2012/wordml" xmlns:w16cid="http://schemas.microsoft.com/office/word/2016/wordml/cid" xmlns:w16se="http://schemas.microsoft.com/office/word/2015/wordml/symex" xmlns:wpg="http://schemas.microsoft.com/office/word/2010/wordprocessingGroup" xmlns:wpi="http://schemas.microsoft.com/office/word/2010/wordprocessingInk" xmlns:wne="http://schemas.microsoft.com/office/word/2006/wordml" xmlns:wps="http://schemas.microsoft.com/office/word/2010/wordprocessingShape" mc:Ignorable="w14 w15 w16se w16cid wp14">
   <w:footnote w:type="separator" w:id="-1">
     <w:p>
       <w:r>
@@ -8643,7 +8598,7 @@
 </file>
 
 <file path=word/header1.xml><?xml version="1.0" encoding="utf-8"?>
-<w:hdr xmlns:wpc="http://schemas.microsoft.com/office/word/2010/wordprocessingCanvas" xmlns:mc="http://schemas.openxmlformats.org/markup-compatibility/2006" xmlns:o="urn:schemas-microsoft-com:office:office" xmlns:r="http://schemas.openxmlformats.org/officeDocument/2006/relationships" xmlns:m="http://schemas.openxmlformats.org/officeDocument/2006/math" xmlns:v="urn:schemas-microsoft-com:vml" xmlns:wp14="http://schemas.microsoft.com/office/word/2010/wordprocessingDrawing" xmlns:wp="http://schemas.openxmlformats.org/drawingml/2006/wordprocessingDrawing" xmlns:w10="urn:schemas-microsoft-com:office:word" xmlns:w="http://schemas.openxmlformats.org/wordprocessingml/2006/main" xmlns:w14="http://schemas.microsoft.com/office/word/2010/wordml" xmlns:w15="http://schemas.microsoft.com/office/word/2012/wordml" xmlns:wpg="http://schemas.microsoft.com/office/word/2010/wordprocessingGroup" xmlns:wpi="http://schemas.microsoft.com/office/word/2010/wordprocessingInk" xmlns:wne="http://schemas.microsoft.com/office/word/2006/wordml" xmlns:wps="http://schemas.microsoft.com/office/word/2010/wordprocessingShape" mc:Ignorable="w14 w15 wp14">
+<w:hdr xmlns:wpc="http://schemas.microsoft.com/office/word/2010/wordprocessingCanvas" xmlns:cx="http://schemas.microsoft.com/office/drawing/2014/chartex" xmlns:cx1="http://schemas.microsoft.com/office/drawing/2015/9/8/chartex" xmlns:cx2="http://schemas.microsoft.com/office/drawing/2015/10/21/chartex" xmlns:cx3="http://schemas.microsoft.com/office/drawing/2016/5/9/chartex" xmlns:cx4="http://schemas.microsoft.com/office/drawing/2016/5/10/chartex" xmlns:cx5="http://schemas.microsoft.com/office/drawing/2016/5/11/chartex" xmlns:cx6="http://schemas.microsoft.com/office/drawing/2016/5/12/chartex" xmlns:cx7="http://schemas.microsoft.com/office/drawing/2016/5/13/chartex" xmlns:cx8="http://schemas.microsoft.com/office/drawing/2016/5/14/chartex" xmlns:mc="http://schemas.openxmlformats.org/markup-compatibility/2006" xmlns:aink="http://schemas.microsoft.com/office/drawing/2016/ink" xmlns:am3d="http://schemas.microsoft.com/office/drawing/2017/model3d" xmlns:o="urn:schemas-microsoft-com:office:office" xmlns:r="http://schemas.openxmlformats.org/officeDocument/2006/relationships" xmlns:m="http://schemas.openxmlformats.org/officeDocument/2006/math" xmlns:v="urn:schemas-microsoft-com:vml" xmlns:wp14="http://schemas.microsoft.com/office/word/2010/wordprocessingDrawing" xmlns:wp="http://schemas.openxmlformats.org/drawingml/2006/wordprocessingDrawing" xmlns:w10="urn:schemas-microsoft-com:office:word" xmlns:w="http://schemas.openxmlformats.org/wordprocessingml/2006/main" xmlns:w14="http://schemas.microsoft.com/office/word/2010/wordml" xmlns:w15="http://schemas.microsoft.com/office/word/2012/wordml" xmlns:w16cid="http://schemas.microsoft.com/office/word/2016/wordml/cid" xmlns:w16se="http://schemas.microsoft.com/office/word/2015/wordml/symex" xmlns:wpg="http://schemas.microsoft.com/office/word/2010/wordprocessingGroup" xmlns:wpi="http://schemas.microsoft.com/office/word/2010/wordprocessingInk" xmlns:wne="http://schemas.microsoft.com/office/word/2006/wordml" xmlns:wps="http://schemas.microsoft.com/office/word/2010/wordprocessingShape" mc:Ignorable="w14 w15 w16se w16cid wp14">
   <w:p>
     <w:pPr>
       <w:jc w:val="center"/>
@@ -8675,7 +8630,15 @@
         <w:sz w:val="28"/>
         <w:szCs w:val="28"/>
       </w:rPr>
-      <w:t>Winter 2018</w:t>
+      <w:t>Fall</w:t>
+    </w:r>
+    <w:r>
+      <w:rPr>
+        <w:b/>
+        <w:sz w:val="28"/>
+        <w:szCs w:val="28"/>
+      </w:rPr>
+      <w:t xml:space="preserve"> 2018</w:t>
     </w:r>
   </w:p>
   <w:p>
@@ -8687,7 +8650,7 @@
 </file>
 
 <file path=word/numbering.xml><?xml version="1.0" encoding="utf-8"?>
-<w:numbering xmlns:wpc="http://schemas.microsoft.com/office/word/2010/wordprocessingCanvas" xmlns:mc="http://schemas.openxmlformats.org/markup-compatibility/2006" xmlns:o="urn:schemas-microsoft-com:office:office" xmlns:r="http://schemas.openxmlformats.org/officeDocument/2006/relationships" xmlns:m="http://schemas.openxmlformats.org/officeDocument/2006/math" xmlns:v="urn:schemas-microsoft-com:vml" xmlns:wp14="http://schemas.microsoft.com/office/word/2010/wordprocessingDrawing" xmlns:wp="http://schemas.openxmlformats.org/drawingml/2006/wordprocessingDrawing" xmlns:w10="urn:schemas-microsoft-com:office:word" xmlns:w="http://schemas.openxmlformats.org/wordprocessingml/2006/main" xmlns:w14="http://schemas.microsoft.com/office/word/2010/wordml" xmlns:w15="http://schemas.microsoft.com/office/word/2012/wordml" xmlns:wpg="http://schemas.microsoft.com/office/word/2010/wordprocessingGroup" xmlns:wpi="http://schemas.microsoft.com/office/word/2010/wordprocessingInk" xmlns:wne="http://schemas.microsoft.com/office/word/2006/wordml" xmlns:wps="http://schemas.microsoft.com/office/word/2010/wordprocessingShape" mc:Ignorable="w14 w15 wp14">
+<w:numbering xmlns:wpc="http://schemas.microsoft.com/office/word/2010/wordprocessingCanvas" xmlns:cx="http://schemas.microsoft.com/office/drawing/2014/chartex" xmlns:cx1="http://schemas.microsoft.com/office/drawing/2015/9/8/chartex" xmlns:cx2="http://schemas.microsoft.com/office/drawing/2015/10/21/chartex" xmlns:cx3="http://schemas.microsoft.com/office/drawing/2016/5/9/chartex" xmlns:cx4="http://schemas.microsoft.com/office/drawing/2016/5/10/chartex" xmlns:cx5="http://schemas.microsoft.com/office/drawing/2016/5/11/chartex" xmlns:cx6="http://schemas.microsoft.com/office/drawing/2016/5/12/chartex" xmlns:cx7="http://schemas.microsoft.com/office/drawing/2016/5/13/chartex" xmlns:cx8="http://schemas.microsoft.com/office/drawing/2016/5/14/chartex" xmlns:mc="http://schemas.openxmlformats.org/markup-compatibility/2006" xmlns:aink="http://schemas.microsoft.com/office/drawing/2016/ink" xmlns:am3d="http://schemas.microsoft.com/office/drawing/2017/model3d" xmlns:o="urn:schemas-microsoft-com:office:office" xmlns:r="http://schemas.openxmlformats.org/officeDocument/2006/relationships" xmlns:m="http://schemas.openxmlformats.org/officeDocument/2006/math" xmlns:v="urn:schemas-microsoft-com:vml" xmlns:wp14="http://schemas.microsoft.com/office/word/2010/wordprocessingDrawing" xmlns:wp="http://schemas.openxmlformats.org/drawingml/2006/wordprocessingDrawing" xmlns:w10="urn:schemas-microsoft-com:office:word" xmlns:w="http://schemas.openxmlformats.org/wordprocessingml/2006/main" xmlns:w14="http://schemas.microsoft.com/office/word/2010/wordml" xmlns:w15="http://schemas.microsoft.com/office/word/2012/wordml" xmlns:w16cid="http://schemas.microsoft.com/office/word/2016/wordml/cid" xmlns:w16se="http://schemas.microsoft.com/office/word/2015/wordml/symex" xmlns:wpg="http://schemas.microsoft.com/office/word/2010/wordprocessingGroup" xmlns:wpi="http://schemas.microsoft.com/office/word/2010/wordprocessingInk" xmlns:wne="http://schemas.microsoft.com/office/word/2006/wordml" xmlns:wps="http://schemas.microsoft.com/office/word/2010/wordprocessingShape" mc:Ignorable="w14 w15 w16se w16cid wp14">
   <w:abstractNum w:abstractNumId="0" w15:restartNumberingAfterBreak="0">
     <w:nsid w:val="FFFFFF1D"/>
     <w:multiLevelType w:val="multilevel"/>
@@ -12362,7 +12325,7 @@
 </file>
 
 <file path=word/styles.xml><?xml version="1.0" encoding="utf-8"?>
-<w:styles xmlns:mc="http://schemas.openxmlformats.org/markup-compatibility/2006" xmlns:r="http://schemas.openxmlformats.org/officeDocument/2006/relationships" xmlns:w="http://schemas.openxmlformats.org/wordprocessingml/2006/main" xmlns:w14="http://schemas.microsoft.com/office/word/2010/wordml" xmlns:w15="http://schemas.microsoft.com/office/word/2012/wordml" mc:Ignorable="w14 w15">
+<w:styles xmlns:mc="http://schemas.openxmlformats.org/markup-compatibility/2006" xmlns:r="http://schemas.openxmlformats.org/officeDocument/2006/relationships" xmlns:w="http://schemas.openxmlformats.org/wordprocessingml/2006/main" xmlns:w14="http://schemas.microsoft.com/office/word/2010/wordml" xmlns:w15="http://schemas.microsoft.com/office/word/2012/wordml" xmlns:w16cid="http://schemas.microsoft.com/office/word/2016/wordml/cid" xmlns:w16se="http://schemas.microsoft.com/office/word/2015/wordml/symex" mc:Ignorable="w14 w15 w16se w16cid">
   <w:docDefaults>
     <w:rPrDefault>
       <w:rPr>
@@ -12372,7 +12335,7 @@
     </w:rPrDefault>
     <w:pPrDefault/>
   </w:docDefaults>
-  <w:latentStyles w:defLockedState="0" w:defUIPriority="99" w:defSemiHidden="0" w:defUnhideWhenUsed="0" w:defQFormat="0" w:count="371">
+  <w:latentStyles w:defLockedState="0" w:defUIPriority="99" w:defSemiHidden="0" w:defUnhideWhenUsed="0" w:defQFormat="0" w:count="375">
     <w:lsdException w:name="Normal" w:uiPriority="0" w:qFormat="1"/>
     <w:lsdException w:name="heading 1" w:qFormat="1"/>
     <w:lsdException w:name="heading 2" w:semiHidden="1" w:uiPriority="9" w:unhideWhenUsed="1" w:qFormat="1"/>
@@ -12744,6 +12707,10 @@
     <w:lsdException w:name="List Table 5 Dark Accent 6" w:uiPriority="50"/>
     <w:lsdException w:name="List Table 6 Colorful Accent 6" w:uiPriority="51"/>
     <w:lsdException w:name="List Table 7 Colorful Accent 6" w:uiPriority="52"/>
+    <w:lsdException w:name="Mention" w:semiHidden="1" w:unhideWhenUsed="1"/>
+    <w:lsdException w:name="Smart Hyperlink" w:semiHidden="1" w:unhideWhenUsed="1"/>
+    <w:lsdException w:name="Hashtag" w:semiHidden="1" w:unhideWhenUsed="1"/>
+    <w:lsdException w:name="Unresolved Mention" w:semiHidden="1" w:unhideWhenUsed="1"/>
   </w:latentStyles>
   <w:style w:type="paragraph" w:default="1" w:styleId="Normal">
     <w:name w:val="Normal"/>

</xml_diff>

<commit_message>
Fixed issues in the tutorial
</commit_message>
<xml_diff>
--- a/CS235AM_Syllabus.docx
+++ b/CS235AM_Syllabus.docx
@@ -580,7 +580,16 @@
                 <w:sz w:val="22"/>
                 <w:szCs w:val="22"/>
               </w:rPr>
-              <w:t>12:00 – 12:5</w:t>
+              <w:t>1:00 – 1</w:t>
+            </w:r>
+            <w:bookmarkStart w:id="0" w:name="_GoBack"/>
+            <w:bookmarkEnd w:id="0"/>
+            <w:r>
+              <w:rPr>
+                <w:sz w:val="22"/>
+                <w:szCs w:val="22"/>
+              </w:rPr>
+              <w:t>:5</w:t>
             </w:r>
             <w:r>
               <w:rPr>
@@ -5370,8 +5379,6 @@
           <w:u w:val="double"/>
         </w:rPr>
       </w:pPr>
-      <w:bookmarkStart w:id="0" w:name="_GoBack"/>
-      <w:bookmarkEnd w:id="0"/>
       <w:r>
         <w:t xml:space="preserve">Quizzes and exams </w:t>
       </w:r>

</xml_diff>